<commit_message>
Updates to COTS and Prelim Spec
Updated formatting on COTS analysis. Added power requirements to
Prelim_Spec.
</commit_message>
<xml_diff>
--- a/Misc/Design Documents/APCEREEL_Prelim_Spec.docx
+++ b/Misc/Design Documents/APCEREEL_Prelim_Spec.docx
@@ -18,12 +18,7 @@
         <w:pStyle w:val="Heading1"/>
       </w:pPr>
       <w:r>
-        <w:t xml:space="preserve">Platform </w:t>
-      </w:r>
-      <w:bookmarkStart w:id="0" w:name="_GoBack"/>
-      <w:bookmarkEnd w:id="0"/>
-      <w:r>
-        <w:t>Controller</w:t>
+        <w:t>Platform Controller</w:t>
       </w:r>
     </w:p>
     <w:p>
@@ -111,8 +106,24 @@
           <w:sz w:val="20"/>
           <w:szCs w:val="20"/>
         </w:rPr>
-        <w:t>Use less than XXX watts/hour of energy</w:t>
-      </w:r>
+        <w:t xml:space="preserve">Use less than </w:t>
+      </w:r>
+      <w:r>
+        <w:rPr>
+          <w:sz w:val="20"/>
+          <w:szCs w:val="20"/>
+        </w:rPr>
+        <w:t>5</w:t>
+      </w:r>
+      <w:r>
+        <w:rPr>
+          <w:sz w:val="20"/>
+          <w:szCs w:val="20"/>
+        </w:rPr>
+        <w:t xml:space="preserve"> watts/hour of energy</w:t>
+      </w:r>
+      <w:bookmarkStart w:id="0" w:name="_GoBack"/>
+      <w:bookmarkEnd w:id="0"/>
     </w:p>
     <w:p>
       <w:pPr>
@@ -354,7 +365,21 @@
           <w:sz w:val="20"/>
           <w:szCs w:val="20"/>
         </w:rPr>
-        <w:t>cket XX with a baud rate of 38400</w:t>
+        <w:t xml:space="preserve">cket </w:t>
+      </w:r>
+      <w:r>
+        <w:rPr>
+          <w:sz w:val="20"/>
+          <w:szCs w:val="20"/>
+        </w:rPr>
+        <w:t>1</w:t>
+      </w:r>
+      <w:r>
+        <w:rPr>
+          <w:sz w:val="20"/>
+          <w:szCs w:val="20"/>
+        </w:rPr>
+        <w:t xml:space="preserve"> with a baud rate of 38400</w:t>
       </w:r>
     </w:p>
     <w:p>
@@ -555,7 +580,21 @@
           <w:sz w:val="20"/>
           <w:szCs w:val="20"/>
         </w:rPr>
-        <w:t xml:space="preserve"> connection using socket XX with a baud rate of </w:t>
+        <w:t xml:space="preserve"> connection using socket </w:t>
+      </w:r>
+      <w:r>
+        <w:rPr>
+          <w:sz w:val="20"/>
+          <w:szCs w:val="20"/>
+        </w:rPr>
+        <w:t>1</w:t>
+      </w:r>
+      <w:r>
+        <w:rPr>
+          <w:sz w:val="20"/>
+          <w:szCs w:val="20"/>
+        </w:rPr>
+        <w:t xml:space="preserve"> with a baud rate of </w:t>
       </w:r>
       <w:r>
         <w:rPr>
@@ -625,7 +664,21 @@
           <w:sz w:val="20"/>
           <w:szCs w:val="20"/>
         </w:rPr>
-        <w:t>Capture video / images from robot webcam using USB</w:t>
+        <w:t xml:space="preserve">Use less than </w:t>
+      </w:r>
+      <w:r>
+        <w:rPr>
+          <w:sz w:val="20"/>
+          <w:szCs w:val="20"/>
+        </w:rPr>
+        <w:t>20</w:t>
+      </w:r>
+      <w:r>
+        <w:rPr>
+          <w:sz w:val="20"/>
+          <w:szCs w:val="20"/>
+        </w:rPr>
+        <w:t xml:space="preserve"> watts/hour of energy</w:t>
       </w:r>
     </w:p>
     <w:p>
@@ -645,21 +698,7 @@
           <w:sz w:val="20"/>
           <w:szCs w:val="20"/>
         </w:rPr>
-        <w:t xml:space="preserve">Receive and verify commands </w:t>
-      </w:r>
-      <w:r>
-        <w:rPr>
-          <w:sz w:val="20"/>
-          <w:szCs w:val="20"/>
-        </w:rPr>
-        <w:t>sent from supervisor within 1</w:t>
-      </w:r>
-      <w:r>
-        <w:rPr>
-          <w:sz w:val="20"/>
-          <w:szCs w:val="20"/>
-        </w:rPr>
-        <w:t>mS</w:t>
+        <w:t>Capture video / images from robot webcam using USB</w:t>
       </w:r>
     </w:p>
     <w:p>
@@ -679,21 +718,21 @@
           <w:sz w:val="20"/>
           <w:szCs w:val="20"/>
         </w:rPr>
-        <w:t>Send co</w:t>
-      </w:r>
-      <w:r>
-        <w:rPr>
-          <w:sz w:val="20"/>
-          <w:szCs w:val="20"/>
-        </w:rPr>
-        <w:t>mmands to Controller within 1</w:t>
-      </w:r>
-      <w:r>
-        <w:rPr>
-          <w:sz w:val="20"/>
-          <w:szCs w:val="20"/>
-        </w:rPr>
-        <w:t>mS of successful reception</w:t>
+        <w:t xml:space="preserve">Receive and verify commands </w:t>
+      </w:r>
+      <w:r>
+        <w:rPr>
+          <w:sz w:val="20"/>
+          <w:szCs w:val="20"/>
+        </w:rPr>
+        <w:t>sent from supervisor within 1</w:t>
+      </w:r>
+      <w:r>
+        <w:rPr>
+          <w:sz w:val="20"/>
+          <w:szCs w:val="20"/>
+        </w:rPr>
+        <w:t>mS</w:t>
       </w:r>
     </w:p>
     <w:p>
@@ -713,21 +752,21 @@
           <w:sz w:val="20"/>
           <w:szCs w:val="20"/>
         </w:rPr>
-        <w:t xml:space="preserve">Indicate to Supervisor EL located within </w:t>
-      </w:r>
-      <w:r>
-        <w:rPr>
-          <w:sz w:val="20"/>
-          <w:szCs w:val="20"/>
-        </w:rPr>
-        <w:t>5</w:t>
-      </w:r>
-      <w:r>
-        <w:rPr>
-          <w:sz w:val="20"/>
-          <w:szCs w:val="20"/>
-        </w:rPr>
-        <w:t>S of locating EL</w:t>
+        <w:t>Send co</w:t>
+      </w:r>
+      <w:r>
+        <w:rPr>
+          <w:sz w:val="20"/>
+          <w:szCs w:val="20"/>
+        </w:rPr>
+        <w:t>mmands to Controller within 1</w:t>
+      </w:r>
+      <w:r>
+        <w:rPr>
+          <w:sz w:val="20"/>
+          <w:szCs w:val="20"/>
+        </w:rPr>
+        <w:t>mS of successful reception</w:t>
       </w:r>
     </w:p>
     <w:p>
@@ -748,6 +787,40 @@
           <w:szCs w:val="20"/>
         </w:rPr>
         <w:lastRenderedPageBreak/>
+        <w:t xml:space="preserve">Indicate to Supervisor EL located within </w:t>
+      </w:r>
+      <w:r>
+        <w:rPr>
+          <w:sz w:val="20"/>
+          <w:szCs w:val="20"/>
+        </w:rPr>
+        <w:t>5</w:t>
+      </w:r>
+      <w:r>
+        <w:rPr>
+          <w:sz w:val="20"/>
+          <w:szCs w:val="20"/>
+        </w:rPr>
+        <w:t>S of locating EL</w:t>
+      </w:r>
+    </w:p>
+    <w:p>
+      <w:pPr>
+        <w:pStyle w:val="ListParagraph"/>
+        <w:numPr>
+          <w:ilvl w:val="0"/>
+          <w:numId w:val="6"/>
+        </w:numPr>
+        <w:rPr>
+          <w:sz w:val="20"/>
+          <w:szCs w:val="20"/>
+        </w:rPr>
+      </w:pPr>
+      <w:r>
+        <w:rPr>
+          <w:sz w:val="20"/>
+          <w:szCs w:val="20"/>
+        </w:rPr>
         <w:t>Operates using UNIX compatible operating system</w:t>
       </w:r>
     </w:p>

</xml_diff>